<commit_message>
Concurrentie analyse + conclusie
Conclusie volledig uitgetypt.
</commit_message>
<xml_diff>
--- a/FunctioneleAnalyse/FunctioneleAnalyse.docx
+++ b/FunctioneleAnalyse/FunctioneleAnalyse.docx
@@ -2911,6 +2911,20 @@
         <w:t>Conclusie</w:t>
       </w:r>
     </w:p>
+    <w:p>
+      <w:r>
+        <w:t xml:space="preserve">Er bestaan al verschillende vormen van interactieve palen die heel erg goed zijn uitgewerkt. De meeste beschikken ook over een website/app waarmee je de palen kan bedienen. Al deze uitwerkingen van de palen zijn gemaakt met een hoog budget, vandoor ook de immens hoge prijs. Wij maken onze palen met een klein budget (200 euro). Ook worden deze spellen gebruikt om leerstof aan te leren of te oefenen en niet puur voor het spelen/bewegen, </w:t>
+      </w:r>
+      <w:proofErr w:type="spellStart"/>
+      <w:r>
+        <w:t>Yalp</w:t>
+      </w:r>
+      <w:proofErr w:type="spellEnd"/>
+      <w:r>
+        <w:t xml:space="preserve"> Memo beschikt bijvoorbeeld over spellen waarbij er rekensommen moeten opgelost worden. Onze palen zijn specifiek gemaakt om kinderen zoveel mogelijk te doen bewegen.</w:t>
+      </w:r>
+    </w:p>
+    <w:p/>
     <w:p>
       <w:pPr>
         <w:pStyle w:val="Kop3"/>
@@ -3412,6 +3426,7 @@
         <w:rPr>
           <w:b/>
           <w:bCs/>
+          <w:noProof/>
           <w:lang w:val="en-US"/>
         </w:rPr>
         <w:drawing>
@@ -3552,6 +3567,7 @@
         <w:rPr>
           <w:b/>
           <w:bCs/>
+          <w:noProof/>
           <w:lang w:val="en-US"/>
         </w:rPr>
         <w:drawing>
@@ -3688,6 +3704,7 @@
         <w:rPr>
           <w:b/>
           <w:bCs/>
+          <w:noProof/>
           <w:lang w:val="en-US"/>
         </w:rPr>
         <w:drawing>
@@ -3819,6 +3836,7 @@
         <w:rPr>
           <w:b/>
           <w:bCs/>
+          <w:noProof/>
           <w:lang w:val="en-US"/>
         </w:rPr>
         <w:drawing>
@@ -3922,6 +3940,7 @@
         <w:rPr>
           <w:b/>
           <w:bCs/>
+          <w:noProof/>
           <w:lang w:val="en-US"/>
         </w:rPr>
         <w:drawing>
@@ -5804,6 +5823,9 @@
     </w:p>
     <w:p>
       <w:r>
+        <w:rPr>
+          <w:noProof/>
+        </w:rPr>
         <w:drawing>
           <wp:anchor distT="0" distB="0" distL="114300" distR="114300" simplePos="0" relativeHeight="251675648" behindDoc="0" locked="0" layoutInCell="1" allowOverlap="1" wp14:anchorId="14F8361C" wp14:editId="653C7F43">
             <wp:simplePos x="0" y="0"/>
@@ -5857,6 +5879,9 @@
     </w:p>
     <w:p>
       <w:r>
+        <w:rPr>
+          <w:noProof/>
+        </w:rPr>
         <w:lastRenderedPageBreak/>
         <w:drawing>
           <wp:anchor distT="0" distB="0" distL="114300" distR="114300" simplePos="0" relativeHeight="251676672" behindDoc="0" locked="0" layoutInCell="1" allowOverlap="1" wp14:anchorId="37C0AFC1" wp14:editId="3D935C2C">
@@ -5933,6 +5958,9 @@
         </w:rPr>
       </w:pPr>
       <w:r>
+        <w:rPr>
+          <w:noProof/>
+        </w:rPr>
         <w:drawing>
           <wp:anchor distT="0" distB="0" distL="114300" distR="114300" simplePos="0" relativeHeight="251677696" behindDoc="0" locked="0" layoutInCell="1" allowOverlap="1" wp14:anchorId="3072DE21" wp14:editId="054B9FA6">
             <wp:simplePos x="0" y="0"/>
@@ -5987,6 +6015,9 @@
     </w:p>
     <w:p>
       <w:r>
+        <w:rPr>
+          <w:noProof/>
+        </w:rPr>
         <w:drawing>
           <wp:anchor distT="0" distB="0" distL="114300" distR="114300" simplePos="0" relativeHeight="251678720" behindDoc="0" locked="0" layoutInCell="1" allowOverlap="1" wp14:anchorId="1D782FCC" wp14:editId="256C925B">
             <wp:simplePos x="0" y="0"/>
@@ -6512,11 +6543,6 @@
         <w:docPartUnique/>
       </w:docPartObj>
     </w:sdtPr>
-    <w:sdtEndPr>
-      <w:rPr>
-        <w:rStyle w:val="Paginanummer"/>
-      </w:rPr>
-    </w:sdtEndPr>
     <w:sdtContent>
       <w:p>
         <w:pPr>
@@ -6569,11 +6595,6 @@
         <w:docPartUnique/>
       </w:docPartObj>
     </w:sdtPr>
-    <w:sdtEndPr>
-      <w:rPr>
-        <w:rStyle w:val="Paginanummer"/>
-      </w:rPr>
-    </w:sdtEndPr>
     <w:sdtContent>
       <w:p>
         <w:pPr>
@@ -12915,10 +12936,6 @@
 </file>
 
 <file path=customXml/item1.xml><?xml version="1.0" encoding="utf-8"?>
-<b:Sources xmlns:b="http://schemas.openxmlformats.org/officeDocument/2006/bibliography" xmlns="http://schemas.openxmlformats.org/officeDocument/2006/bibliography" SelectedStyle="/APA.XSL" StyleName="APA"/>
-</file>
-
-<file path=customXml/item2.xml><?xml version="1.0" encoding="utf-8"?>
 <?mso-contentType ?>
 <FormTemplates xmlns="http://schemas.microsoft.com/sharepoint/v3/contenttype/forms">
   <Display>DocumentLibraryForm</Display>
@@ -12927,13 +12944,11 @@
 </FormTemplates>
 </file>
 
-<file path=customXml/item3.xml><?xml version="1.0" encoding="utf-8"?>
-<p:properties xmlns:p="http://schemas.microsoft.com/office/2006/metadata/properties" xmlns:xsi="http://www.w3.org/2001/XMLSchema-instance" xmlns:pc="http://schemas.microsoft.com/office/infopath/2007/PartnerControls">
-  <documentManagement/>
-</p:properties>
+<file path=customXml/item2.xml><?xml version="1.0" encoding="utf-8"?>
+<b:Sources xmlns:b="http://schemas.openxmlformats.org/officeDocument/2006/bibliography" xmlns="http://schemas.openxmlformats.org/officeDocument/2006/bibliography" SelectedStyle="/APA.XSL" StyleName="APA"/>
 </file>
 
-<file path=customXml/item4.xml><?xml version="1.0" encoding="utf-8"?>
+<file path=customXml/item3.xml><?xml version="1.0" encoding="utf-8"?>
 <ct:contentTypeSchema xmlns:ct="http://schemas.microsoft.com/office/2006/metadata/contentType" xmlns:ma="http://schemas.microsoft.com/office/2006/metadata/properties/metaAttributes" ct:_="" ma:_="" ma:contentTypeName="Document" ma:contentTypeID="0x010100AD0185FF4C350E4FBC1D9C6755033037" ma:contentTypeVersion="5" ma:contentTypeDescription="Create a new document." ma:contentTypeScope="" ma:versionID="aa4d988d5914b235ef4d7569df0aea6e">
   <xsd:schema xmlns:xsd="http://www.w3.org/2001/XMLSchema" xmlns:xs="http://www.w3.org/2001/XMLSchema" xmlns:p="http://schemas.microsoft.com/office/2006/metadata/properties" xmlns:ns2="d374f1f6-a7bc-4ce3-8ce4-dbead62070db" targetNamespace="http://schemas.microsoft.com/office/2006/metadata/properties" ma:root="true" ma:fieldsID="b6ffeecf544170e0b8935ee4ae7ba25c" ns2:_="">
     <xsd:import namespace="d374f1f6-a7bc-4ce3-8ce4-dbead62070db"/>
@@ -13085,7 +13100,21 @@
 </ct:contentTypeSchema>
 </file>
 
+<file path=customXml/item4.xml><?xml version="1.0" encoding="utf-8"?>
+<p:properties xmlns:p="http://schemas.microsoft.com/office/2006/metadata/properties" xmlns:xsi="http://www.w3.org/2001/XMLSchema-instance" xmlns:pc="http://schemas.microsoft.com/office/infopath/2007/PartnerControls">
+  <documentManagement/>
+</p:properties>
+</file>
+
 <file path=customXml/itemProps1.xml><?xml version="1.0" encoding="utf-8"?>
+<ds:datastoreItem xmlns:ds="http://schemas.openxmlformats.org/officeDocument/2006/customXml" ds:itemID="{7F113734-79F7-40EA-88EB-A1762DB83BB0}">
+  <ds:schemaRefs>
+    <ds:schemaRef ds:uri="http://schemas.microsoft.com/sharepoint/v3/contenttype/forms"/>
+  </ds:schemaRefs>
+</ds:datastoreItem>
+</file>
+
+<file path=customXml/itemProps2.xml><?xml version="1.0" encoding="utf-8"?>
 <ds:datastoreItem xmlns:ds="http://schemas.openxmlformats.org/officeDocument/2006/customXml" ds:itemID="{6B84759C-22E6-B74F-8508-982512CD9057}">
   <ds:schemaRefs>
     <ds:schemaRef ds:uri="http://schemas.openxmlformats.org/officeDocument/2006/bibliography"/>
@@ -13093,24 +13122,7 @@
 </ds:datastoreItem>
 </file>
 
-<file path=customXml/itemProps2.xml><?xml version="1.0" encoding="utf-8"?>
-<ds:datastoreItem xmlns:ds="http://schemas.openxmlformats.org/officeDocument/2006/customXml" ds:itemID="{7F113734-79F7-40EA-88EB-A1762DB83BB0}">
-  <ds:schemaRefs>
-    <ds:schemaRef ds:uri="http://schemas.microsoft.com/sharepoint/v3/contenttype/forms"/>
-  </ds:schemaRefs>
-</ds:datastoreItem>
-</file>
-
 <file path=customXml/itemProps3.xml><?xml version="1.0" encoding="utf-8"?>
-<ds:datastoreItem xmlns:ds="http://schemas.openxmlformats.org/officeDocument/2006/customXml" ds:itemID="{B3D4E95A-F381-439B-8FB2-94D90951DA34}">
-  <ds:schemaRefs>
-    <ds:schemaRef ds:uri="http://schemas.microsoft.com/office/2006/metadata/properties"/>
-    <ds:schemaRef ds:uri="http://schemas.microsoft.com/office/infopath/2007/PartnerControls"/>
-  </ds:schemaRefs>
-</ds:datastoreItem>
-</file>
-
-<file path=customXml/itemProps4.xml><?xml version="1.0" encoding="utf-8"?>
 <ds:datastoreItem xmlns:ds="http://schemas.openxmlformats.org/officeDocument/2006/customXml" ds:itemID="{276B3B88-A5C6-4E60-BFDF-503C10A4A710}">
   <ds:schemaRefs>
     <ds:schemaRef ds:uri="http://schemas.microsoft.com/office/2006/metadata/contentType"/>
@@ -13126,4 +13138,13 @@
     <ds:schemaRef ds:uri="http://schemas.microsoft.com/internal/obd"/>
   </ds:schemaRefs>
 </ds:datastoreItem>
+</file>
+
+<file path=customXml/itemProps4.xml><?xml version="1.0" encoding="utf-8"?>
+<ds:datastoreItem xmlns:ds="http://schemas.openxmlformats.org/officeDocument/2006/customXml" ds:itemID="{B3D4E95A-F381-439B-8FB2-94D90951DA34}">
+  <ds:schemaRefs>
+    <ds:schemaRef ds:uri="http://schemas.microsoft.com/office/2006/metadata/properties"/>
+    <ds:schemaRef ds:uri="http://schemas.microsoft.com/office/infopath/2007/PartnerControls"/>
+  </ds:schemaRefs>
+</ds:datastoreItem>
 </file>
</xml_diff>

<commit_message>
Ppt aangemaakt + toevoegingen functionele analyse
Ppt added in files, toevoegingen functionele analyse.
</commit_message>
<xml_diff>
--- a/FunctioneleAnalyse/FunctioneleAnalyse.docx
+++ b/FunctioneleAnalyse/FunctioneleAnalyse.docx
@@ -6087,29 +6087,13 @@
     <w:p/>
     <w:p/>
     <w:p/>
-    <w:p/>
-    <w:p/>
-    <w:p/>
-    <w:p/>
-    <w:p/>
-    <w:p/>
-    <w:p/>
-    <w:p/>
-    <w:p/>
-    <w:p/>
-    <w:p/>
-    <w:p/>
-    <w:p/>
-    <w:p/>
-    <w:p/>
-    <w:p/>
-    <w:p/>
     <w:p>
       <w:pPr>
         <w:pStyle w:val="Kop2"/>
       </w:pPr>
       <w:bookmarkStart w:id="18" w:name="_Toc124858637"/>
       <w:r>
+        <w:lastRenderedPageBreak/>
         <w:t>Design document</w:t>
       </w:r>
       <w:bookmarkEnd w:id="18"/>

</xml_diff>

<commit_message>
MVP + Projectbeschrijving + blokschema
Aanpassingen
</commit_message>
<xml_diff>
--- a/FunctioneleAnalyse/FunctioneleAnalyse.docx
+++ b/FunctioneleAnalyse/FunctioneleAnalyse.docx
@@ -2355,8 +2355,73 @@
         </w:rPr>
       </w:pPr>
     </w:p>
-    <w:p/>
-    <w:p/>
+    <w:p>
+      <w:pPr>
+        <w:rPr>
+          <w:lang w:val="nl-NL"/>
+        </w:rPr>
+      </w:pPr>
+      <w:r>
+        <w:rPr>
+          <w:noProof/>
+        </w:rPr>
+        <w:drawing>
+          <wp:inline distT="0" distB="0" distL="0" distR="0" wp14:anchorId="73AA26A7" wp14:editId="603FC56C">
+            <wp:extent cx="5878381" cy="1935480"/>
+            <wp:effectExtent l="0" t="0" r="8255" b="7620"/>
+            <wp:docPr id="26" name="Afbeelding 26"/>
+            <wp:cNvGraphicFramePr>
+              <a:graphicFrameLocks xmlns:a="http://schemas.openxmlformats.org/drawingml/2006/main" noChangeAspect="1"/>
+            </wp:cNvGraphicFramePr>
+            <a:graphic xmlns:a="http://schemas.openxmlformats.org/drawingml/2006/main">
+              <a:graphicData uri="http://schemas.openxmlformats.org/drawingml/2006/picture">
+                <pic:pic xmlns:pic="http://schemas.openxmlformats.org/drawingml/2006/picture">
+                  <pic:nvPicPr>
+                    <pic:cNvPr id="0" name="Picture 1"/>
+                    <pic:cNvPicPr>
+                      <a:picLocks noChangeAspect="1" noChangeArrowheads="1"/>
+                    </pic:cNvPicPr>
+                  </pic:nvPicPr>
+                  <pic:blipFill>
+                    <a:blip r:embed="rId13">
+                      <a:extLst>
+                        <a:ext uri="{28A0092B-C50C-407E-A947-70E740481C1C}">
+                          <a14:useLocalDpi xmlns:a14="http://schemas.microsoft.com/office/drawing/2010/main" val="0"/>
+                        </a:ext>
+                      </a:extLst>
+                    </a:blip>
+                    <a:srcRect/>
+                    <a:stretch>
+                      <a:fillRect/>
+                    </a:stretch>
+                  </pic:blipFill>
+                  <pic:spPr bwMode="auto">
+                    <a:xfrm>
+                      <a:off x="0" y="0"/>
+                      <a:ext cx="5886611" cy="1938190"/>
+                    </a:xfrm>
+                    <a:prstGeom prst="rect">
+                      <a:avLst/>
+                    </a:prstGeom>
+                    <a:noFill/>
+                    <a:ln>
+                      <a:noFill/>
+                    </a:ln>
+                  </pic:spPr>
+                </pic:pic>
+              </a:graphicData>
+            </a:graphic>
+          </wp:inline>
+        </w:drawing>
+      </w:r>
+    </w:p>
+    <w:p>
+      <w:pPr>
+        <w:rPr>
+          <w:lang w:val="nl-NL"/>
+        </w:rPr>
+      </w:pPr>
+    </w:p>
     <w:p>
       <w:pPr>
         <w:pStyle w:val="Kop3"/>
@@ -3386,7 +3451,7 @@
                     <pic:cNvPicPr/>
                   </pic:nvPicPr>
                   <pic:blipFill>
-                    <a:blip r:embed="rId13"/>
+                    <a:blip r:embed="rId14"/>
                     <a:stretch>
                       <a:fillRect/>
                     </a:stretch>
@@ -3521,7 +3586,7 @@
                     <pic:cNvPicPr/>
                   </pic:nvPicPr>
                   <pic:blipFill>
-                    <a:blip r:embed="rId14"/>
+                    <a:blip r:embed="rId15"/>
                     <a:stretch>
                       <a:fillRect/>
                     </a:stretch>
@@ -3585,7 +3650,7 @@
                     <pic:cNvPicPr/>
                   </pic:nvPicPr>
                   <pic:blipFill>
-                    <a:blip r:embed="rId15"/>
+                    <a:blip r:embed="rId16"/>
                     <a:stretch>
                       <a:fillRect/>
                     </a:stretch>
@@ -3670,7 +3735,7 @@
                     <pic:cNvPicPr/>
                   </pic:nvPicPr>
                   <pic:blipFill>
-                    <a:blip r:embed="rId16"/>
+                    <a:blip r:embed="rId17"/>
                     <a:stretch>
                       <a:fillRect/>
                     </a:stretch>
@@ -3807,7 +3872,7 @@
                     <pic:cNvPicPr/>
                   </pic:nvPicPr>
                   <pic:blipFill>
-                    <a:blip r:embed="rId17"/>
+                    <a:blip r:embed="rId18"/>
                     <a:stretch>
                       <a:fillRect/>
                     </a:stretch>
@@ -3931,7 +3996,7 @@
                     <pic:cNvPicPr/>
                   </pic:nvPicPr>
                   <pic:blipFill>
-                    <a:blip r:embed="rId18"/>
+                    <a:blip r:embed="rId19"/>
                     <a:stretch>
                       <a:fillRect/>
                     </a:stretch>
@@ -4043,7 +4108,7 @@
                     <pic:cNvPicPr/>
                   </pic:nvPicPr>
                   <pic:blipFill>
-                    <a:blip r:embed="rId19"/>
+                    <a:blip r:embed="rId20"/>
                     <a:stretch>
                       <a:fillRect/>
                     </a:stretch>
@@ -4165,7 +4230,7 @@
                     <pic:cNvPicPr/>
                   </pic:nvPicPr>
                   <pic:blipFill>
-                    <a:blip r:embed="rId20"/>
+                    <a:blip r:embed="rId21"/>
                     <a:stretch>
                       <a:fillRect/>
                     </a:stretch>
@@ -4245,7 +4310,7 @@
                     </pic:cNvPicPr>
                   </pic:nvPicPr>
                   <pic:blipFill>
-                    <a:blip r:embed="rId21">
+                    <a:blip r:embed="rId22">
                       <a:extLst>
                         <a:ext uri="{28A0092B-C50C-407E-A947-70E740481C1C}">
                           <a14:useLocalDpi xmlns:a14="http://schemas.microsoft.com/office/drawing/2010/main" val="0"/>
@@ -4414,7 +4479,7 @@
                     <pic:cNvPicPr/>
                   </pic:nvPicPr>
                   <pic:blipFill>
-                    <a:blip r:embed="rId22"/>
+                    <a:blip r:embed="rId23"/>
                     <a:stretch>
                       <a:fillRect/>
                     </a:stretch>
@@ -4498,7 +4563,7 @@
                     <pic:cNvPicPr/>
                   </pic:nvPicPr>
                   <pic:blipFill>
-                    <a:blip r:embed="rId23"/>
+                    <a:blip r:embed="rId24"/>
                     <a:stretch>
                       <a:fillRect/>
                     </a:stretch>
@@ -4716,7 +4781,7 @@
                     <pic:cNvPicPr/>
                   </pic:nvPicPr>
                   <pic:blipFill>
-                    <a:blip r:embed="rId24"/>
+                    <a:blip r:embed="rId25"/>
                     <a:stretch>
                       <a:fillRect/>
                     </a:stretch>
@@ -4806,7 +4871,7 @@
                     <pic:cNvPicPr/>
                   </pic:nvPicPr>
                   <pic:blipFill>
-                    <a:blip r:embed="rId25"/>
+                    <a:blip r:embed="rId26"/>
                     <a:stretch>
                       <a:fillRect/>
                     </a:stretch>
@@ -4921,7 +4986,7 @@
                     <pic:cNvPicPr/>
                   </pic:nvPicPr>
                   <pic:blipFill>
-                    <a:blip r:embed="rId26"/>
+                    <a:blip r:embed="rId27"/>
                     <a:stretch>
                       <a:fillRect/>
                     </a:stretch>
@@ -4998,7 +5063,7 @@
                     <pic:cNvPicPr/>
                   </pic:nvPicPr>
                   <pic:blipFill>
-                    <a:blip r:embed="rId27"/>
+                    <a:blip r:embed="rId28"/>
                     <a:stretch>
                       <a:fillRect/>
                     </a:stretch>
@@ -5230,7 +5295,7 @@
                     <pic:cNvPicPr/>
                   </pic:nvPicPr>
                   <pic:blipFill>
-                    <a:blip r:embed="rId28"/>
+                    <a:blip r:embed="rId29"/>
                     <a:stretch>
                       <a:fillRect/>
                     </a:stretch>
@@ -5327,7 +5392,7 @@
                     <pic:cNvPicPr/>
                   </pic:nvPicPr>
                   <pic:blipFill>
-                    <a:blip r:embed="rId29"/>
+                    <a:blip r:embed="rId30"/>
                     <a:stretch>
                       <a:fillRect/>
                     </a:stretch>
@@ -5539,7 +5604,7 @@
                     <pic:cNvPicPr/>
                   </pic:nvPicPr>
                   <pic:blipFill>
-                    <a:blip r:embed="rId30"/>
+                    <a:blip r:embed="rId31"/>
                     <a:stretch>
                       <a:fillRect/>
                     </a:stretch>
@@ -5602,7 +5667,7 @@
                     <pic:cNvPicPr/>
                   </pic:nvPicPr>
                   <pic:blipFill>
-                    <a:blip r:embed="rId31"/>
+                    <a:blip r:embed="rId32"/>
                     <a:stretch>
                       <a:fillRect/>
                     </a:stretch>
@@ -5685,7 +5750,7 @@
                     <pic:cNvPicPr/>
                   </pic:nvPicPr>
                   <pic:blipFill>
-                    <a:blip r:embed="rId32"/>
+                    <a:blip r:embed="rId33"/>
                     <a:stretch>
                       <a:fillRect/>
                     </a:stretch>
@@ -5764,7 +5829,7 @@
                     <pic:cNvPicPr/>
                   </pic:nvPicPr>
                   <pic:blipFill>
-                    <a:blip r:embed="rId33"/>
+                    <a:blip r:embed="rId34"/>
                     <a:stretch>
                       <a:fillRect/>
                     </a:stretch>
@@ -5926,7 +5991,7 @@
                     <pic:cNvPicPr/>
                   </pic:nvPicPr>
                   <pic:blipFill>
-                    <a:blip r:embed="rId34"/>
+                    <a:blip r:embed="rId35"/>
                     <a:stretch>
                       <a:fillRect/>
                     </a:stretch>
@@ -5983,7 +6048,7 @@
                     <pic:cNvPicPr/>
                   </pic:nvPicPr>
                   <pic:blipFill>
-                    <a:blip r:embed="rId35"/>
+                    <a:blip r:embed="rId36"/>
                     <a:stretch>
                       <a:fillRect/>
                     </a:stretch>
@@ -6061,7 +6126,7 @@
                     <pic:cNvPicPr/>
                   </pic:nvPicPr>
                   <pic:blipFill>
-                    <a:blip r:embed="rId36"/>
+                    <a:blip r:embed="rId37"/>
                     <a:stretch>
                       <a:fillRect/>
                     </a:stretch>
@@ -6118,7 +6183,7 @@
                     <pic:cNvPicPr/>
                   </pic:nvPicPr>
                   <pic:blipFill>
-                    <a:blip r:embed="rId37"/>
+                    <a:blip r:embed="rId38"/>
                     <a:stretch>
                       <a:fillRect/>
                     </a:stretch>
@@ -6534,10 +6599,10 @@
           <w:lang w:val="nl-NL"/>
         </w:rPr>
         <w:sectPr>
-          <w:headerReference w:type="even" r:id="rId38"/>
-          <w:headerReference w:type="default" r:id="rId39"/>
-          <w:footerReference w:type="default" r:id="rId40"/>
-          <w:headerReference w:type="first" r:id="rId41"/>
+          <w:headerReference w:type="even" r:id="rId39"/>
+          <w:headerReference w:type="default" r:id="rId40"/>
+          <w:footerReference w:type="default" r:id="rId41"/>
+          <w:headerReference w:type="first" r:id="rId42"/>
           <w:pgSz w:w="11900" w:h="16840"/>
           <w:pgMar w:top="1418" w:right="1701" w:bottom="1701" w:left="1701" w:header="709" w:footer="850" w:gutter="0"/>
           <w:cols w:space="708"/>
@@ -6554,10 +6619,10 @@
       </w:pPr>
     </w:p>
     <w:sectPr>
-      <w:headerReference w:type="even" r:id="rId42"/>
-      <w:headerReference w:type="default" r:id="rId43"/>
-      <w:footerReference w:type="default" r:id="rId44"/>
-      <w:headerReference w:type="first" r:id="rId45"/>
+      <w:headerReference w:type="even" r:id="rId43"/>
+      <w:headerReference w:type="default" r:id="rId44"/>
+      <w:footerReference w:type="default" r:id="rId45"/>
+      <w:headerReference w:type="first" r:id="rId46"/>
       <w:pgSz w:w="11900" w:h="16840"/>
       <w:pgMar w:top="1418" w:right="1701" w:bottom="1701" w:left="1701" w:header="709" w:footer="567" w:gutter="0"/>
       <w:cols w:space="244"/>
@@ -12996,10 +13061,6 @@
 </file>
 
 <file path=customXml/item1.xml><?xml version="1.0" encoding="utf-8"?>
-<b:Sources xmlns:b="http://schemas.openxmlformats.org/officeDocument/2006/bibliography" xmlns="http://schemas.openxmlformats.org/officeDocument/2006/bibliography" SelectedStyle="/APA.XSL" StyleName="APA"/>
-</file>
-
-<file path=customXml/item2.xml><?xml version="1.0" encoding="utf-8"?>
 <?mso-contentType ?>
 <FormTemplates xmlns="http://schemas.microsoft.com/sharepoint/v3/contenttype/forms">
   <Display>DocumentLibraryForm</Display>
@@ -13008,13 +13069,11 @@
 </FormTemplates>
 </file>
 
-<file path=customXml/item3.xml><?xml version="1.0" encoding="utf-8"?>
-<p:properties xmlns:p="http://schemas.microsoft.com/office/2006/metadata/properties" xmlns:xsi="http://www.w3.org/2001/XMLSchema-instance" xmlns:pc="http://schemas.microsoft.com/office/infopath/2007/PartnerControls">
-  <documentManagement/>
-</p:properties>
+<file path=customXml/item2.xml><?xml version="1.0" encoding="utf-8"?>
+<b:Sources xmlns:b="http://schemas.openxmlformats.org/officeDocument/2006/bibliography" xmlns="http://schemas.openxmlformats.org/officeDocument/2006/bibliography" SelectedStyle="/APA.XSL" StyleName="APA"/>
 </file>
 
-<file path=customXml/item4.xml><?xml version="1.0" encoding="utf-8"?>
+<file path=customXml/item3.xml><?xml version="1.0" encoding="utf-8"?>
 <ct:contentTypeSchema xmlns:ct="http://schemas.microsoft.com/office/2006/metadata/contentType" xmlns:ma="http://schemas.microsoft.com/office/2006/metadata/properties/metaAttributes" ct:_="" ma:_="" ma:contentTypeName="Document" ma:contentTypeID="0x010100AD0185FF4C350E4FBC1D9C6755033037" ma:contentTypeVersion="5" ma:contentTypeDescription="Create a new document." ma:contentTypeScope="" ma:versionID="aa4d988d5914b235ef4d7569df0aea6e">
   <xsd:schema xmlns:xsd="http://www.w3.org/2001/XMLSchema" xmlns:xs="http://www.w3.org/2001/XMLSchema" xmlns:p="http://schemas.microsoft.com/office/2006/metadata/properties" xmlns:ns2="d374f1f6-a7bc-4ce3-8ce4-dbead62070db" targetNamespace="http://schemas.microsoft.com/office/2006/metadata/properties" ma:root="true" ma:fieldsID="b6ffeecf544170e0b8935ee4ae7ba25c" ns2:_="">
     <xsd:import namespace="d374f1f6-a7bc-4ce3-8ce4-dbead62070db"/>
@@ -13166,7 +13225,21 @@
 </ct:contentTypeSchema>
 </file>
 
+<file path=customXml/item4.xml><?xml version="1.0" encoding="utf-8"?>
+<p:properties xmlns:p="http://schemas.microsoft.com/office/2006/metadata/properties" xmlns:xsi="http://www.w3.org/2001/XMLSchema-instance" xmlns:pc="http://schemas.microsoft.com/office/infopath/2007/PartnerControls">
+  <documentManagement/>
+</p:properties>
+</file>
+
 <file path=customXml/itemProps1.xml><?xml version="1.0" encoding="utf-8"?>
+<ds:datastoreItem xmlns:ds="http://schemas.openxmlformats.org/officeDocument/2006/customXml" ds:itemID="{7F113734-79F7-40EA-88EB-A1762DB83BB0}">
+  <ds:schemaRefs>
+    <ds:schemaRef ds:uri="http://schemas.microsoft.com/sharepoint/v3/contenttype/forms"/>
+  </ds:schemaRefs>
+</ds:datastoreItem>
+</file>
+
+<file path=customXml/itemProps2.xml><?xml version="1.0" encoding="utf-8"?>
 <ds:datastoreItem xmlns:ds="http://schemas.openxmlformats.org/officeDocument/2006/customXml" ds:itemID="{6B84759C-22E6-B74F-8508-982512CD9057}">
   <ds:schemaRefs>
     <ds:schemaRef ds:uri="http://schemas.openxmlformats.org/officeDocument/2006/bibliography"/>
@@ -13174,24 +13247,7 @@
 </ds:datastoreItem>
 </file>
 
-<file path=customXml/itemProps2.xml><?xml version="1.0" encoding="utf-8"?>
-<ds:datastoreItem xmlns:ds="http://schemas.openxmlformats.org/officeDocument/2006/customXml" ds:itemID="{7F113734-79F7-40EA-88EB-A1762DB83BB0}">
-  <ds:schemaRefs>
-    <ds:schemaRef ds:uri="http://schemas.microsoft.com/sharepoint/v3/contenttype/forms"/>
-  </ds:schemaRefs>
-</ds:datastoreItem>
-</file>
-
 <file path=customXml/itemProps3.xml><?xml version="1.0" encoding="utf-8"?>
-<ds:datastoreItem xmlns:ds="http://schemas.openxmlformats.org/officeDocument/2006/customXml" ds:itemID="{B3D4E95A-F381-439B-8FB2-94D90951DA34}">
-  <ds:schemaRefs>
-    <ds:schemaRef ds:uri="http://schemas.microsoft.com/office/2006/metadata/properties"/>
-    <ds:schemaRef ds:uri="http://schemas.microsoft.com/office/infopath/2007/PartnerControls"/>
-  </ds:schemaRefs>
-</ds:datastoreItem>
-</file>
-
-<file path=customXml/itemProps4.xml><?xml version="1.0" encoding="utf-8"?>
 <ds:datastoreItem xmlns:ds="http://schemas.openxmlformats.org/officeDocument/2006/customXml" ds:itemID="{276B3B88-A5C6-4E60-BFDF-503C10A4A710}">
   <ds:schemaRefs>
     <ds:schemaRef ds:uri="http://schemas.microsoft.com/office/2006/metadata/contentType"/>
@@ -13207,4 +13263,13 @@
     <ds:schemaRef ds:uri="http://schemas.microsoft.com/internal/obd"/>
   </ds:schemaRefs>
 </ds:datastoreItem>
+</file>
+
+<file path=customXml/itemProps4.xml><?xml version="1.0" encoding="utf-8"?>
+<ds:datastoreItem xmlns:ds="http://schemas.openxmlformats.org/officeDocument/2006/customXml" ds:itemID="{B3D4E95A-F381-439B-8FB2-94D90951DA34}">
+  <ds:schemaRefs>
+    <ds:schemaRef ds:uri="http://schemas.microsoft.com/office/2006/metadata/properties"/>
+    <ds:schemaRef ds:uri="http://schemas.microsoft.com/office/infopath/2007/PartnerControls"/>
+  </ds:schemaRefs>
+</ds:datastoreItem>
 </file>
</xml_diff>